<commit_message>
finish paper (add fpla)
</commit_message>
<xml_diff>
--- a/schoolPapersAndWhatnot/Proiect CLP.docx
+++ b/schoolPapersAndWhatnot/Proiect CLP.docx
@@ -42195,6 +42195,29 @@
     </w:p>
     <w:p>
       <w:pPr>
+        <w:rPr>
+          <w:noProof/>
+          <w:lang w:val="en-GB" w:eastAsia="en-GB" w:bidi="ar-SA"/>
+        </w:rPr>
+      </w:pPr>
+      <w:r>
+        <w:rPr>
+          <w:noProof/>
+          <w:lang w:val="en-GB" w:eastAsia="en-GB" w:bidi="ar-SA"/>
+        </w:rPr>
+        <w:br w:type="page"/>
+      </w:r>
+    </w:p>
+    <w:p>
+      <w:pPr>
+        <w:rPr>
+          <w:noProof/>
+          <w:lang w:val="ro-RO"/>
+        </w:rPr>
+      </w:pPr>
+    </w:p>
+    <w:p>
+      <w:pPr>
         <w:pStyle w:val="ListParagraph"/>
         <w:ind w:left="1440"/>
         <w:rPr>
@@ -42222,9 +42245,68 @@
           <w:lang w:val="en-GB" w:eastAsia="en-GB" w:bidi="ar-SA"/>
         </w:rPr>
       </w:pPr>
+      <w:r>
+        <w:rPr>
+          <w:noProof/>
+          <w:lang w:val="en-GB" w:eastAsia="en-GB" w:bidi="ar-SA"/>
+        </w:rPr>
+        <w:drawing>
+          <wp:anchor distT="0" distB="0" distL="114300" distR="114300" simplePos="0" relativeHeight="251724800" behindDoc="0" locked="0" layoutInCell="1" allowOverlap="1">
+            <wp:simplePos x="0" y="0"/>
+            <wp:positionH relativeFrom="column">
+              <wp:posOffset>-749508</wp:posOffset>
+            </wp:positionH>
+            <wp:positionV relativeFrom="paragraph">
+              <wp:posOffset>609372</wp:posOffset>
+            </wp:positionV>
+            <wp:extent cx="7764905" cy="5450579"/>
+            <wp:effectExtent l="0" t="1162050" r="0" b="1140721"/>
+            <wp:wrapNone/>
+            <wp:docPr id="106" name="Picture 106"/>
+            <wp:cNvGraphicFramePr>
+              <a:graphicFrameLocks xmlns:a="http://schemas.openxmlformats.org/drawingml/2006/main" noChangeAspect="1"/>
+            </wp:cNvGraphicFramePr>
+            <a:graphic xmlns:a="http://schemas.openxmlformats.org/drawingml/2006/main">
+              <a:graphicData uri="http://schemas.openxmlformats.org/drawingml/2006/picture">
+                <pic:pic xmlns:pic="http://schemas.openxmlformats.org/drawingml/2006/picture">
+                  <pic:nvPicPr>
+                    <pic:cNvPr id="0" name="Picture 106"/>
+                    <pic:cNvPicPr>
+                      <a:picLocks noChangeAspect="1" noChangeArrowheads="1"/>
+                    </pic:cNvPicPr>
+                  </pic:nvPicPr>
+                  <pic:blipFill>
+                    <a:blip r:embed="rId8" cstate="print"/>
+                    <a:srcRect/>
+                    <a:stretch>
+                      <a:fillRect/>
+                    </a:stretch>
+                  </pic:blipFill>
+                  <pic:spPr bwMode="auto">
+                    <a:xfrm rot="5400000">
+                      <a:off x="0" y="0"/>
+                      <a:ext cx="7764905" cy="5450579"/>
+                    </a:xfrm>
+                    <a:prstGeom prst="rect">
+                      <a:avLst/>
+                    </a:prstGeom>
+                    <a:noFill/>
+                    <a:ln w="9525">
+                      <a:noFill/>
+                      <a:miter lim="800000"/>
+                      <a:headEnd/>
+                      <a:tailEnd/>
+                    </a:ln>
+                  </pic:spPr>
+                </pic:pic>
+              </a:graphicData>
+            </a:graphic>
+          </wp:anchor>
+        </w:drawing>
+      </w:r>
     </w:p>
     <w:sectPr>
-      <w:footerReference w:type="default" r:id="rId8"/>
+      <w:footerReference w:type="default" r:id="rId9"/>
       <w:pgSz w:w="11906" w:h="16838"/>
       <w:pgMar w:top="1440" w:right="1440" w:bottom="1440" w:left="1440" w:header="708" w:footer="708" w:gutter="0"/>
       <w:cols w:space="708"/>
@@ -42314,7 +42396,7 @@
                 <w:b/>
                 <w:noProof/>
               </w:rPr>
-              <w:t>4</w:t>
+              <w:t>11</w:t>
             </w:r>
             <w:r>
               <w:rPr>
@@ -42354,7 +42436,7 @@
                 <w:b/>
                 <w:noProof/>
               </w:rPr>
-              <w:t>10</w:t>
+              <w:t>11</w:t>
             </w:r>
             <w:r>
               <w:rPr>

</xml_diff>